<commit_message>
add leetcode image and new resume
</commit_message>
<xml_diff>
--- a/resumes/Resume.docx
+++ b/resumes/Resume.docx
@@ -1,6 +1,6 @@
 
 <file path=word/document.xml><?xml version="1.0" encoding="utf-8"?>
-<w:document xmlns:wpc="http://schemas.microsoft.com/office/word/2010/wordprocessingCanvas" xmlns:cx="http://schemas.microsoft.com/office/drawing/2014/chartex" xmlns:cx1="http://schemas.microsoft.com/office/drawing/2015/9/8/chartex" xmlns:cx2="http://schemas.microsoft.com/office/drawing/2015/10/21/chartex" xmlns:cx3="http://schemas.microsoft.com/office/drawing/2016/5/9/chartex" xmlns:cx4="http://schemas.microsoft.com/office/drawing/2016/5/10/chartex" xmlns:cx5="http://schemas.microsoft.com/office/drawing/2016/5/11/chartex" xmlns:cx6="http://schemas.microsoft.com/office/drawing/2016/5/12/chartex" xmlns:cx7="http://schemas.microsoft.com/office/drawing/2016/5/13/chartex" xmlns:cx8="http://schemas.microsoft.com/office/drawing/2016/5/14/chartex" xmlns:mc="http://schemas.openxmlformats.org/markup-compatibility/2006" xmlns:aink="http://schemas.microsoft.com/office/drawing/2016/ink" xmlns:am3d="http://schemas.microsoft.com/office/drawing/2017/model3d" xmlns:o="urn:schemas-microsoft-com:office:office" xmlns:r="http://schemas.openxmlformats.org/officeDocument/2006/relationships" xmlns:m="http://schemas.openxmlformats.org/officeDocument/2006/math" xmlns:v="urn:schemas-microsoft-com:vml" xmlns:wp14="http://schemas.microsoft.com/office/word/2010/wordprocessingDrawing" xmlns:wp="http://schemas.openxmlformats.org/drawingml/2006/wordprocessingDrawing" xmlns:w10="urn:schemas-microsoft-com:office:word" xmlns:w="http://schemas.openxmlformats.org/wordprocessingml/2006/main" xmlns:w14="http://schemas.microsoft.com/office/word/2010/wordml" xmlns:w15="http://schemas.microsoft.com/office/word/2012/wordml" xmlns:w16cex="http://schemas.microsoft.com/office/word/2018/wordml/cex" xmlns:w16cid="http://schemas.microsoft.com/office/word/2016/wordml/cid" xmlns:w16="http://schemas.microsoft.com/office/word/2018/wordml" xmlns:w16sdtdh="http://schemas.microsoft.com/office/word/2020/wordml/sdtdatahash" xmlns:w16se="http://schemas.microsoft.com/office/word/2015/wordml/symex" xmlns:wpg="http://schemas.microsoft.com/office/word/2010/wordprocessingGroup" xmlns:wpi="http://schemas.microsoft.com/office/word/2010/wordprocessingInk" xmlns:wne="http://schemas.microsoft.com/office/word/2006/wordml" xmlns:wps="http://schemas.microsoft.com/office/word/2010/wordprocessingShape" mc:Ignorable="w14 w15 w16se w16cid w16 w16cex w16sdtdh wp14">
+<w:document xmlns:wpc="http://schemas.microsoft.com/office/word/2010/wordprocessingCanvas" xmlns:cx="http://schemas.microsoft.com/office/drawing/2014/chartex" xmlns:cx1="http://schemas.microsoft.com/office/drawing/2015/9/8/chartex" xmlns:cx2="http://schemas.microsoft.com/office/drawing/2015/10/21/chartex" xmlns:cx3="http://schemas.microsoft.com/office/drawing/2016/5/9/chartex" xmlns:cx4="http://schemas.microsoft.com/office/drawing/2016/5/10/chartex" xmlns:cx5="http://schemas.microsoft.com/office/drawing/2016/5/11/chartex" xmlns:cx6="http://schemas.microsoft.com/office/drawing/2016/5/12/chartex" xmlns:cx7="http://schemas.microsoft.com/office/drawing/2016/5/13/chartex" xmlns:cx8="http://schemas.microsoft.com/office/drawing/2016/5/14/chartex" xmlns:mc="http://schemas.openxmlformats.org/markup-compatibility/2006" xmlns:aink="http://schemas.microsoft.com/office/drawing/2016/ink" xmlns:am3d="http://schemas.microsoft.com/office/drawing/2017/model3d" xmlns:o="urn:schemas-microsoft-com:office:office" xmlns:oel="http://schemas.microsoft.com/office/2019/extlst" xmlns:r="http://schemas.openxmlformats.org/officeDocument/2006/relationships" xmlns:m="http://schemas.openxmlformats.org/officeDocument/2006/math" xmlns:v="urn:schemas-microsoft-com:vml" xmlns:wp14="http://schemas.microsoft.com/office/word/2010/wordprocessingDrawing" xmlns:wp="http://schemas.openxmlformats.org/drawingml/2006/wordprocessingDrawing" xmlns:w10="urn:schemas-microsoft-com:office:word" xmlns:w="http://schemas.openxmlformats.org/wordprocessingml/2006/main" xmlns:w14="http://schemas.microsoft.com/office/word/2010/wordml" xmlns:w15="http://schemas.microsoft.com/office/word/2012/wordml" xmlns:w16cex="http://schemas.microsoft.com/office/word/2018/wordml/cex" xmlns:w16cid="http://schemas.microsoft.com/office/word/2016/wordml/cid" xmlns:w16="http://schemas.microsoft.com/office/word/2018/wordml" xmlns:w16sdtdh="http://schemas.microsoft.com/office/word/2020/wordml/sdtdatahash" xmlns:w16se="http://schemas.microsoft.com/office/word/2015/wordml/symex" xmlns:wpg="http://schemas.microsoft.com/office/word/2010/wordprocessingGroup" xmlns:wpi="http://schemas.microsoft.com/office/word/2010/wordprocessingInk" xmlns:wne="http://schemas.microsoft.com/office/word/2006/wordml" xmlns:wps="http://schemas.microsoft.com/office/word/2010/wordprocessingShape" mc:Ignorable="w14 w15 w16se w16cid w16 w16cex w16sdtdh wp14">
   <w:body>
     <w:p>
       <w:pPr>
@@ -60,13 +60,8 @@
         <w:t xml:space="preserve">   </w:t>
       </w:r>
       <w:r>
-        <w:t>linkedin.com/in/</w:t>
-      </w:r>
-      <w:proofErr w:type="spellStart"/>
-      <w:r>
-        <w:t>johnmdoll</w:t>
-      </w:r>
-      <w:proofErr w:type="spellEnd"/>
+        <w:t>linkedin.com/in/johnmdoll</w:t>
+      </w:r>
       <w:r>
         <w:t xml:space="preserve">   </w:t>
       </w:r>
@@ -87,40 +82,34 @@
         <w:t xml:space="preserve">a </w:t>
       </w:r>
       <w:r>
-        <w:t xml:space="preserve">Software Engineering Internship </w:t>
-      </w:r>
-      <w:r>
-        <w:t xml:space="preserve">as a web developer, mobile application developer, or programmer to </w:t>
-      </w:r>
-      <w:r>
-        <w:t xml:space="preserve">play an integral part </w:t>
-      </w:r>
-      <w:r>
-        <w:t>for</w:t>
+        <w:t>s</w:t>
+      </w:r>
+      <w:r>
+        <w:t xml:space="preserve">oftware </w:t>
+      </w:r>
+      <w:r>
+        <w:t>e</w:t>
+      </w:r>
+      <w:r>
+        <w:t xml:space="preserve">ngineering </w:t>
+      </w:r>
+      <w:r>
+        <w:t>position</w:t>
       </w:r>
       <w:r>
         <w:t xml:space="preserve"> </w:t>
       </w:r>
       <w:r>
-        <w:t>your company</w:t>
-      </w:r>
-      <w:r>
-        <w:t xml:space="preserve"> </w:t>
-      </w:r>
-      <w:r>
-        <w:t xml:space="preserve">in </w:t>
-      </w:r>
-      <w:r>
-        <w:t xml:space="preserve">leading </w:t>
-      </w:r>
-      <w:r>
-        <w:t xml:space="preserve">innovation and invention across </w:t>
-      </w:r>
-      <w:r>
-        <w:t>a range of</w:t>
-      </w:r>
-      <w:r>
-        <w:t xml:space="preserve"> industries.</w:t>
+        <w:t>preferably as a</w:t>
+      </w:r>
+      <w:r>
+        <w:t>n iOS</w:t>
+      </w:r>
+      <w:r>
+        <w:t xml:space="preserve"> mobile applications developer</w:t>
+      </w:r>
+      <w:r>
+        <w:t>.</w:t>
       </w:r>
       <w:r>
         <w:rPr>
@@ -246,7 +235,7 @@
         <w:rPr>
           <w:rFonts w:ascii="Times New Roman" w:hAnsi="Times New Roman" w:cs="Times New Roman"/>
         </w:rPr>
-        <w:t xml:space="preserve">Expected </w:t>
+        <w:t xml:space="preserve">                </w:t>
       </w:r>
       <w:r>
         <w:rPr>
@@ -293,7 +282,7 @@
         <w:rPr>
           <w:rFonts w:ascii="Times New Roman" w:hAnsi="Times New Roman" w:cs="Times New Roman"/>
         </w:rPr>
-        <w:t>4</w:t>
+        <w:t>6</w:t>
       </w:r>
       <w:r>
         <w:rPr>
@@ -323,13 +312,7 @@
         <w:rPr>
           <w:rFonts w:ascii="Times New Roman" w:hAnsi="Times New Roman" w:cs="Times New Roman"/>
         </w:rPr>
-        <w:t xml:space="preserve"> with a </w:t>
-      </w:r>
-      <w:r>
-        <w:rPr>
-          <w:rFonts w:ascii="Times New Roman" w:hAnsi="Times New Roman" w:cs="Times New Roman"/>
-        </w:rPr>
-        <w:t>Specialization in Network-Centric Systems</w:t>
+        <w:t>, Cum Laude</w:t>
       </w:r>
     </w:p>
     <w:p>
@@ -1225,52 +1208,65 @@
       <w:r>
         <w:rPr>
           <w:rFonts w:ascii="Times New Roman" w:hAnsi="Times New Roman" w:cs="Times New Roman"/>
-        </w:rPr>
-        <w:tab/>
-      </w:r>
-      <w:r>
-        <w:rPr>
-          <w:rFonts w:ascii="Times New Roman" w:hAnsi="Times New Roman" w:cs="Times New Roman"/>
-        </w:rPr>
-        <w:tab/>
-        <w:t xml:space="preserve">       </w:t>
-      </w:r>
-      <w:r>
-        <w:rPr>
-          <w:rFonts w:ascii="Times New Roman" w:hAnsi="Times New Roman" w:cs="Times New Roman"/>
-        </w:rPr>
-        <w:tab/>
-      </w:r>
-      <w:r>
-        <w:rPr>
-          <w:rFonts w:ascii="Times New Roman" w:hAnsi="Times New Roman" w:cs="Times New Roman"/>
-        </w:rPr>
-        <w:tab/>
-      </w:r>
-      <w:r>
-        <w:rPr>
-          <w:rFonts w:ascii="Times New Roman" w:hAnsi="Times New Roman" w:cs="Times New Roman"/>
-        </w:rPr>
-        <w:tab/>
-      </w:r>
-      <w:r>
-        <w:rPr>
-          <w:rFonts w:ascii="Times New Roman" w:hAnsi="Times New Roman" w:cs="Times New Roman"/>
-        </w:rPr>
-        <w:tab/>
-      </w:r>
-      <w:r>
-        <w:rPr>
-          <w:rFonts w:ascii="Times New Roman" w:hAnsi="Times New Roman" w:cs="Times New Roman"/>
-        </w:rPr>
-        <w:tab/>
-      </w:r>
-      <w:r>
-        <w:rPr>
-          <w:rFonts w:ascii="Times New Roman" w:hAnsi="Times New Roman" w:cs="Times New Roman"/>
-        </w:rPr>
-        <w:tab/>
-        <w:t xml:space="preserve">   Seattle, Washington</w:t>
+          <w:b/>
+          <w:bCs/>
+        </w:rPr>
+        <w:tab/>
+      </w:r>
+      <w:r>
+        <w:rPr>
+          <w:rFonts w:ascii="Times New Roman" w:hAnsi="Times New Roman" w:cs="Times New Roman"/>
+          <w:b/>
+          <w:bCs/>
+        </w:rPr>
+        <w:tab/>
+      </w:r>
+      <w:r>
+        <w:rPr>
+          <w:rFonts w:ascii="Times New Roman" w:hAnsi="Times New Roman" w:cs="Times New Roman"/>
+          <w:b/>
+          <w:bCs/>
+        </w:rPr>
+        <w:tab/>
+      </w:r>
+      <w:r>
+        <w:rPr>
+          <w:rFonts w:ascii="Times New Roman" w:hAnsi="Times New Roman" w:cs="Times New Roman"/>
+          <w:b/>
+          <w:bCs/>
+        </w:rPr>
+        <w:tab/>
+      </w:r>
+      <w:r>
+        <w:rPr>
+          <w:rFonts w:ascii="Times New Roman" w:hAnsi="Times New Roman" w:cs="Times New Roman"/>
+          <w:b/>
+          <w:bCs/>
+        </w:rPr>
+        <w:tab/>
+      </w:r>
+      <w:r>
+        <w:rPr>
+          <w:rFonts w:ascii="Times New Roman" w:hAnsi="Times New Roman" w:cs="Times New Roman"/>
+          <w:b/>
+          <w:bCs/>
+        </w:rPr>
+        <w:tab/>
+      </w:r>
+      <w:r>
+        <w:rPr>
+          <w:rFonts w:ascii="Times New Roman" w:hAnsi="Times New Roman" w:cs="Times New Roman"/>
+          <w:b/>
+          <w:bCs/>
+        </w:rPr>
+        <w:tab/>
+        <w:t xml:space="preserve">           </w:t>
+      </w:r>
+      <w:r>
+        <w:rPr>
+          <w:rFonts w:ascii="Times New Roman" w:hAnsi="Times New Roman" w:cs="Times New Roman"/>
+        </w:rPr>
+        <w:t>Santa Clara, California</w:t>
       </w:r>
     </w:p>
     <w:p>
@@ -1300,7 +1296,6 @@
         </w:rPr>
         <w:tab/>
       </w:r>
-      <w:proofErr w:type="gramStart"/>
       <w:r>
         <w:rPr>
           <w:rFonts w:ascii="Times New Roman" w:hAnsi="Times New Roman" w:cs="Times New Roman"/>
@@ -1318,7 +1313,337 @@
         </w:rPr>
         <w:tab/>
       </w:r>
-      <w:proofErr w:type="gramEnd"/>
+      <w:r>
+        <w:rPr>
+          <w:rFonts w:ascii="Times New Roman" w:hAnsi="Times New Roman" w:cs="Times New Roman"/>
+          <w:i/>
+          <w:iCs/>
+        </w:rPr>
+        <w:tab/>
+      </w:r>
+      <w:r>
+        <w:rPr>
+          <w:rFonts w:ascii="Times New Roman" w:hAnsi="Times New Roman" w:cs="Times New Roman"/>
+          <w:i/>
+          <w:iCs/>
+        </w:rPr>
+        <w:tab/>
+      </w:r>
+      <w:r>
+        <w:rPr>
+          <w:rFonts w:ascii="Times New Roman" w:hAnsi="Times New Roman" w:cs="Times New Roman"/>
+          <w:i/>
+          <w:iCs/>
+        </w:rPr>
+        <w:tab/>
+        <w:t xml:space="preserve">          </w:t>
+      </w:r>
+      <w:r>
+        <w:rPr>
+          <w:rFonts w:ascii="Times New Roman" w:hAnsi="Times New Roman" w:cs="Times New Roman"/>
+          <w:i/>
+          <w:iCs/>
+        </w:rPr>
+        <w:tab/>
+      </w:r>
+      <w:r>
+        <w:rPr>
+          <w:rFonts w:ascii="Times New Roman" w:hAnsi="Times New Roman" w:cs="Times New Roman"/>
+          <w:i/>
+          <w:iCs/>
+        </w:rPr>
+        <w:tab/>
+      </w:r>
+      <w:r>
+        <w:rPr>
+          <w:rFonts w:ascii="Times New Roman" w:hAnsi="Times New Roman" w:cs="Times New Roman"/>
+          <w:i/>
+          <w:iCs/>
+        </w:rPr>
+        <w:tab/>
+        <w:t xml:space="preserve">          </w:t>
+      </w:r>
+      <w:r>
+        <w:rPr>
+          <w:rFonts w:ascii="Times New Roman" w:hAnsi="Times New Roman" w:cs="Times New Roman"/>
+          <w:i/>
+          <w:iCs/>
+        </w:rPr>
+        <w:tab/>
+      </w:r>
+      <w:r>
+        <w:rPr>
+          <w:rFonts w:ascii="Times New Roman" w:hAnsi="Times New Roman" w:cs="Times New Roman"/>
+          <w:i/>
+          <w:iCs/>
+        </w:rPr>
+        <w:tab/>
+        <w:t xml:space="preserve">       </w:t>
+      </w:r>
+      <w:r>
+        <w:rPr>
+          <w:rFonts w:ascii="Times New Roman" w:hAnsi="Times New Roman" w:cs="Times New Roman"/>
+        </w:rPr>
+        <w:t>May 2022 – August 2022</w:t>
+      </w:r>
+    </w:p>
+    <w:p>
+      <w:pPr>
+        <w:pStyle w:val="ListParagraph"/>
+        <w:numPr>
+          <w:ilvl w:val="0"/>
+          <w:numId w:val="28"/>
+        </w:numPr>
+        <w:tabs>
+          <w:tab w:val="left" w:pos="1624"/>
+        </w:tabs>
+        <w:ind w:left="720"/>
+        <w:rPr>
+          <w:rFonts w:ascii="Times New Roman" w:hAnsi="Times New Roman" w:cs="Times New Roman"/>
+        </w:rPr>
+      </w:pPr>
+      <w:r>
+        <w:rPr>
+          <w:rFonts w:ascii="Times New Roman" w:hAnsi="Times New Roman" w:cs="Times New Roman"/>
+        </w:rPr>
+        <w:t>Released</w:t>
+      </w:r>
+      <w:r>
+        <w:rPr>
+          <w:rFonts w:ascii="Times New Roman" w:hAnsi="Times New Roman" w:cs="Times New Roman"/>
+        </w:rPr>
+        <w:t xml:space="preserve"> 3 Android mobile applications with Deep Java Library, a</w:t>
+      </w:r>
+      <w:r>
+        <w:rPr>
+          <w:rFonts w:ascii="Times New Roman" w:hAnsi="Times New Roman" w:cs="Times New Roman"/>
+        </w:rPr>
+        <w:t>n open source</w:t>
+      </w:r>
+      <w:r>
+        <w:rPr>
+          <w:rFonts w:ascii="Times New Roman" w:hAnsi="Times New Roman" w:cs="Times New Roman"/>
+        </w:rPr>
+        <w:t xml:space="preserve"> deep learning </w:t>
+      </w:r>
+      <w:r>
+        <w:rPr>
+          <w:rFonts w:ascii="Times New Roman" w:hAnsi="Times New Roman" w:cs="Times New Roman"/>
+        </w:rPr>
+        <w:t xml:space="preserve">Java </w:t>
+      </w:r>
+      <w:r>
+        <w:rPr>
+          <w:rFonts w:ascii="Times New Roman" w:hAnsi="Times New Roman" w:cs="Times New Roman"/>
+        </w:rPr>
+        <w:t xml:space="preserve">framework </w:t>
+      </w:r>
+    </w:p>
+    <w:p>
+      <w:pPr>
+        <w:pStyle w:val="ListParagraph"/>
+        <w:numPr>
+          <w:ilvl w:val="0"/>
+          <w:numId w:val="28"/>
+        </w:numPr>
+        <w:tabs>
+          <w:tab w:val="left" w:pos="1624"/>
+        </w:tabs>
+        <w:ind w:left="720"/>
+        <w:rPr>
+          <w:rFonts w:ascii="Times New Roman" w:hAnsi="Times New Roman" w:cs="Times New Roman"/>
+        </w:rPr>
+      </w:pPr>
+      <w:r>
+        <w:rPr>
+          <w:rFonts w:ascii="Times New Roman" w:hAnsi="Times New Roman" w:cs="Times New Roman"/>
+        </w:rPr>
+        <w:t>Published a</w:t>
+      </w:r>
+      <w:r>
+        <w:rPr>
+          <w:rFonts w:ascii="Times New Roman" w:hAnsi="Times New Roman" w:cs="Times New Roman"/>
+        </w:rPr>
+        <w:t xml:space="preserve"> 7 page</w:t>
+      </w:r>
+      <w:r>
+        <w:rPr>
+          <w:rFonts w:ascii="Times New Roman" w:hAnsi="Times New Roman" w:cs="Times New Roman"/>
+        </w:rPr>
+        <w:t xml:space="preserve"> article </w:t>
+      </w:r>
+      <w:r>
+        <w:rPr>
+          <w:rFonts w:ascii="Times New Roman" w:hAnsi="Times New Roman" w:cs="Times New Roman"/>
+        </w:rPr>
+        <w:t xml:space="preserve">about my first app, Semantic Segmentation, </w:t>
+      </w:r>
+      <w:r>
+        <w:rPr>
+          <w:rFonts w:ascii="Times New Roman" w:hAnsi="Times New Roman" w:cs="Times New Roman"/>
+        </w:rPr>
+        <w:t>on Towards AI</w:t>
+      </w:r>
+    </w:p>
+    <w:p>
+      <w:pPr>
+        <w:pStyle w:val="ListParagraph"/>
+        <w:numPr>
+          <w:ilvl w:val="0"/>
+          <w:numId w:val="28"/>
+        </w:numPr>
+        <w:pBdr>
+          <w:bottom w:val="dotted" w:sz="4" w:space="1" w:color="auto"/>
+        </w:pBdr>
+        <w:tabs>
+          <w:tab w:val="left" w:pos="1624"/>
+        </w:tabs>
+        <w:ind w:left="720"/>
+        <w:rPr>
+          <w:rFonts w:ascii="Times New Roman" w:hAnsi="Times New Roman" w:cs="Times New Roman"/>
+        </w:rPr>
+      </w:pPr>
+      <w:r>
+        <w:rPr>
+          <w:rFonts w:ascii="Times New Roman" w:hAnsi="Times New Roman" w:cs="Times New Roman"/>
+        </w:rPr>
+        <w:t>Debugged and solved numerous issues along the way, improving the reliability</w:t>
+      </w:r>
+      <w:r>
+        <w:rPr>
+          <w:rFonts w:ascii="Times New Roman" w:hAnsi="Times New Roman" w:cs="Times New Roman"/>
+        </w:rPr>
+        <w:t xml:space="preserve"> and</w:t>
+      </w:r>
+      <w:r>
+        <w:rPr>
+          <w:rFonts w:ascii="Times New Roman" w:hAnsi="Times New Roman" w:cs="Times New Roman"/>
+        </w:rPr>
+        <w:t xml:space="preserve"> efficiency of DJL</w:t>
+      </w:r>
+    </w:p>
+    <w:p>
+      <w:pPr>
+        <w:pStyle w:val="ListParagraph"/>
+        <w:tabs>
+          <w:tab w:val="left" w:pos="1624"/>
+        </w:tabs>
+        <w:ind w:left="360"/>
+        <w:rPr>
+          <w:rFonts w:ascii="Times New Roman" w:hAnsi="Times New Roman" w:cs="Times New Roman"/>
+        </w:rPr>
+      </w:pPr>
+      <w:r>
+        <w:rPr>
+          <w:rFonts w:ascii="Times New Roman" w:hAnsi="Times New Roman" w:cs="Times New Roman"/>
+          <w:b/>
+          <w:bCs/>
+        </w:rPr>
+        <w:t>Software Engineer Intern</w:t>
+      </w:r>
+      <w:r>
+        <w:rPr>
+          <w:rFonts w:ascii="Times New Roman" w:hAnsi="Times New Roman" w:cs="Times New Roman"/>
+          <w:b/>
+          <w:bCs/>
+        </w:rPr>
+        <w:tab/>
+      </w:r>
+      <w:r>
+        <w:rPr>
+          <w:rFonts w:ascii="Times New Roman" w:hAnsi="Times New Roman" w:cs="Times New Roman"/>
+        </w:rPr>
+        <w:tab/>
+      </w:r>
+      <w:r>
+        <w:rPr>
+          <w:rFonts w:ascii="Times New Roman" w:hAnsi="Times New Roman" w:cs="Times New Roman"/>
+        </w:rPr>
+        <w:tab/>
+        <w:t xml:space="preserve">       </w:t>
+      </w:r>
+      <w:r>
+        <w:rPr>
+          <w:rFonts w:ascii="Times New Roman" w:hAnsi="Times New Roman" w:cs="Times New Roman"/>
+        </w:rPr>
+        <w:tab/>
+      </w:r>
+      <w:r>
+        <w:rPr>
+          <w:rFonts w:ascii="Times New Roman" w:hAnsi="Times New Roman" w:cs="Times New Roman"/>
+        </w:rPr>
+        <w:tab/>
+      </w:r>
+      <w:r>
+        <w:rPr>
+          <w:rFonts w:ascii="Times New Roman" w:hAnsi="Times New Roman" w:cs="Times New Roman"/>
+        </w:rPr>
+        <w:tab/>
+      </w:r>
+      <w:r>
+        <w:rPr>
+          <w:rFonts w:ascii="Times New Roman" w:hAnsi="Times New Roman" w:cs="Times New Roman"/>
+        </w:rPr>
+        <w:tab/>
+      </w:r>
+      <w:r>
+        <w:rPr>
+          <w:rFonts w:ascii="Times New Roman" w:hAnsi="Times New Roman" w:cs="Times New Roman"/>
+        </w:rPr>
+        <w:tab/>
+      </w:r>
+      <w:r>
+        <w:rPr>
+          <w:rFonts w:ascii="Times New Roman" w:hAnsi="Times New Roman" w:cs="Times New Roman"/>
+        </w:rPr>
+        <w:tab/>
+        <w:t xml:space="preserve">   Seattle, Washington</w:t>
+      </w:r>
+    </w:p>
+    <w:p>
+      <w:pPr>
+        <w:pStyle w:val="ListParagraph"/>
+        <w:tabs>
+          <w:tab w:val="left" w:pos="1624"/>
+        </w:tabs>
+        <w:ind w:left="360"/>
+        <w:rPr>
+          <w:rFonts w:ascii="Times New Roman" w:hAnsi="Times New Roman" w:cs="Times New Roman"/>
+        </w:rPr>
+      </w:pPr>
+      <w:r>
+        <w:rPr>
+          <w:rFonts w:ascii="Times New Roman" w:hAnsi="Times New Roman" w:cs="Times New Roman"/>
+          <w:i/>
+          <w:iCs/>
+        </w:rPr>
+        <w:t>Amazon</w:t>
+      </w:r>
+      <w:r>
+        <w:rPr>
+          <w:rFonts w:ascii="Times New Roman" w:hAnsi="Times New Roman" w:cs="Times New Roman"/>
+          <w:i/>
+          <w:iCs/>
+        </w:rPr>
+        <w:tab/>
+      </w:r>
+      <w:r>
+        <w:rPr>
+          <w:rFonts w:ascii="Times New Roman" w:hAnsi="Times New Roman" w:cs="Times New Roman"/>
+          <w:i/>
+          <w:iCs/>
+        </w:rPr>
+        <w:tab/>
+        <w:t xml:space="preserve">  </w:t>
+      </w:r>
+      <w:r>
+        <w:rPr>
+          <w:rFonts w:ascii="Times New Roman" w:hAnsi="Times New Roman" w:cs="Times New Roman"/>
+          <w:i/>
+          <w:iCs/>
+        </w:rPr>
+        <w:tab/>
+      </w:r>
       <w:r>
         <w:rPr>
           <w:rFonts w:ascii="Times New Roman" w:hAnsi="Times New Roman" w:cs="Times New Roman"/>
@@ -1492,21 +1817,7 @@
         <w:rPr>
           <w:rFonts w:ascii="Times New Roman" w:hAnsi="Times New Roman" w:cs="Times New Roman"/>
         </w:rPr>
-        <w:t xml:space="preserve">of </w:t>
-      </w:r>
-      <w:proofErr w:type="gramStart"/>
-      <w:r>
-        <w:rPr>
-          <w:rFonts w:ascii="Times New Roman" w:hAnsi="Times New Roman" w:cs="Times New Roman"/>
-        </w:rPr>
-        <w:t>web based</w:t>
-      </w:r>
-      <w:proofErr w:type="gramEnd"/>
-      <w:r>
-        <w:rPr>
-          <w:rFonts w:ascii="Times New Roman" w:hAnsi="Times New Roman" w:cs="Times New Roman"/>
-        </w:rPr>
-        <w:t xml:space="preserve"> product</w:t>
+        <w:t>of web based product</w:t>
       </w:r>
     </w:p>
     <w:p>
@@ -1608,17 +1919,24 @@
         </w:tabs>
         <w:ind w:left="360"/>
         <w:rPr>
+          <w:rFonts w:ascii="Times New Roman" w:hAnsi="Times New Roman" w:cs="Times New Roman"/>
+        </w:rPr>
+      </w:pPr>
+      <w:r>
+        <w:rPr>
+          <w:rFonts w:ascii="Times New Roman" w:hAnsi="Times New Roman" w:cs="Times New Roman"/>
           <w:b/>
           <w:bCs/>
         </w:rPr>
-      </w:pPr>
+        <w:t>Global Support Liaison</w:t>
+      </w:r>
       <w:r>
         <w:rPr>
           <w:rFonts w:ascii="Times New Roman" w:hAnsi="Times New Roman" w:cs="Times New Roman"/>
           <w:b/>
           <w:bCs/>
         </w:rPr>
-        <w:t>Undergraduate Associate</w:t>
+        <w:t>, IHG Network Compliance Specialist</w:t>
       </w:r>
       <w:r>
         <w:rPr>
@@ -1626,307 +1944,38 @@
           <w:b/>
           <w:bCs/>
         </w:rPr>
-        <w:t xml:space="preserve"> for Computing, Engineering and Society (CEC 101)</w:t>
-      </w:r>
-      <w:r>
-        <w:rPr>
-          <w:rFonts w:ascii="Times New Roman" w:hAnsi="Times New Roman" w:cs="Times New Roman"/>
-          <w:b/>
-          <w:bCs/>
-        </w:rPr>
-        <w:tab/>
-      </w:r>
-      <w:r>
-        <w:rPr>
-          <w:rFonts w:ascii="Times New Roman" w:hAnsi="Times New Roman" w:cs="Times New Roman"/>
-          <w:b/>
-          <w:bCs/>
-        </w:rPr>
-        <w:tab/>
-      </w:r>
-      <w:proofErr w:type="gramStart"/>
-      <w:r>
-        <w:rPr>
-          <w:rFonts w:ascii="Times New Roman" w:hAnsi="Times New Roman" w:cs="Times New Roman"/>
-          <w:b/>
-          <w:bCs/>
-        </w:rPr>
-        <w:tab/>
-        <w:t xml:space="preserve">  </w:t>
-      </w:r>
-      <w:r>
-        <w:rPr>
-          <w:rFonts w:ascii="Times New Roman" w:hAnsi="Times New Roman" w:cs="Times New Roman"/>
-        </w:rPr>
-        <w:t>Oxford</w:t>
-      </w:r>
-      <w:proofErr w:type="gramEnd"/>
-      <w:r>
-        <w:rPr>
-          <w:rFonts w:ascii="Times New Roman" w:hAnsi="Times New Roman" w:cs="Times New Roman"/>
-        </w:rPr>
-        <w:t>, Ohio</w:t>
-      </w:r>
-    </w:p>
-    <w:p>
-      <w:pPr>
-        <w:tabs>
-          <w:tab w:val="left" w:pos="1624"/>
-        </w:tabs>
-        <w:ind w:left="360"/>
-      </w:pPr>
-      <w:r>
-        <w:rPr>
-          <w:i/>
-          <w:iCs/>
-        </w:rPr>
-        <w:t>Miami University</w:t>
-      </w:r>
-      <w:r>
-        <w:rPr>
-          <w:i/>
-          <w:iCs/>
-        </w:rPr>
-        <w:tab/>
-      </w:r>
-      <w:r>
-        <w:rPr>
-          <w:i/>
-          <w:iCs/>
-        </w:rPr>
-        <w:tab/>
-      </w:r>
-      <w:r>
-        <w:rPr>
-          <w:i/>
-          <w:iCs/>
-        </w:rPr>
-        <w:tab/>
-      </w:r>
-      <w:r>
-        <w:rPr>
-          <w:i/>
-          <w:iCs/>
-        </w:rPr>
-        <w:tab/>
-      </w:r>
-      <w:r>
-        <w:rPr>
-          <w:i/>
-          <w:iCs/>
-        </w:rPr>
-        <w:tab/>
-      </w:r>
-      <w:r>
-        <w:rPr>
-          <w:i/>
-          <w:iCs/>
-        </w:rPr>
-        <w:tab/>
-      </w:r>
-      <w:r>
-        <w:rPr>
-          <w:i/>
-          <w:iCs/>
-        </w:rPr>
-        <w:tab/>
-      </w:r>
-      <w:r>
-        <w:rPr>
-          <w:i/>
-          <w:iCs/>
-        </w:rPr>
-        <w:tab/>
-      </w:r>
-      <w:r>
-        <w:rPr>
-          <w:i/>
-          <w:iCs/>
-        </w:rPr>
-        <w:tab/>
-        <w:t xml:space="preserve">          </w:t>
-      </w:r>
-      <w:r>
-        <w:t>August 2020 – December 2020</w:t>
-      </w:r>
-    </w:p>
-    <w:p>
-      <w:pPr>
-        <w:pStyle w:val="ListParagraph"/>
-        <w:numPr>
-          <w:ilvl w:val="0"/>
-          <w:numId w:val="28"/>
-        </w:numPr>
-        <w:tabs>
-          <w:tab w:val="left" w:pos="1624"/>
-        </w:tabs>
-        <w:ind w:left="720"/>
-        <w:rPr>
-          <w:rFonts w:ascii="Times New Roman" w:hAnsi="Times New Roman" w:cs="Times New Roman"/>
-        </w:rPr>
-      </w:pPr>
-      <w:r>
-        <w:rPr>
-          <w:rFonts w:ascii="Times New Roman" w:hAnsi="Times New Roman" w:cs="Times New Roman"/>
-        </w:rPr>
-        <w:t>Create</w:t>
-      </w:r>
-      <w:r>
-        <w:rPr>
-          <w:rFonts w:ascii="Times New Roman" w:hAnsi="Times New Roman" w:cs="Times New Roman"/>
-        </w:rPr>
-        <w:t>d</w:t>
-      </w:r>
-      <w:r>
-        <w:rPr>
-          <w:rFonts w:ascii="Times New Roman" w:hAnsi="Times New Roman" w:cs="Times New Roman"/>
-        </w:rPr>
-        <w:t xml:space="preserve"> </w:t>
-      </w:r>
-      <w:r>
-        <w:rPr>
-          <w:rFonts w:ascii="Times New Roman" w:hAnsi="Times New Roman" w:cs="Times New Roman"/>
-        </w:rPr>
-        <w:t xml:space="preserve">15 </w:t>
-      </w:r>
-      <w:r>
-        <w:rPr>
-          <w:rFonts w:ascii="Times New Roman" w:hAnsi="Times New Roman" w:cs="Times New Roman"/>
-        </w:rPr>
-        <w:t xml:space="preserve">weekly newsletters detailing information </w:t>
-      </w:r>
-      <w:r>
-        <w:rPr>
-          <w:rFonts w:ascii="Times New Roman" w:hAnsi="Times New Roman" w:cs="Times New Roman"/>
-        </w:rPr>
-        <w:t xml:space="preserve">about </w:t>
-      </w:r>
-      <w:r>
-        <w:rPr>
-          <w:rFonts w:ascii="Times New Roman" w:hAnsi="Times New Roman" w:cs="Times New Roman"/>
-        </w:rPr>
-        <w:t xml:space="preserve">the class and </w:t>
-      </w:r>
-      <w:r>
-        <w:rPr>
-          <w:rFonts w:ascii="Times New Roman" w:hAnsi="Times New Roman" w:cs="Times New Roman"/>
-        </w:rPr>
-        <w:t xml:space="preserve">the </w:t>
-      </w:r>
-      <w:r>
-        <w:rPr>
-          <w:rFonts w:ascii="Times New Roman" w:hAnsi="Times New Roman" w:cs="Times New Roman"/>
-        </w:rPr>
-        <w:t>university as a whole</w:t>
-      </w:r>
-    </w:p>
-    <w:p>
-      <w:pPr>
-        <w:pStyle w:val="ListParagraph"/>
-        <w:numPr>
-          <w:ilvl w:val="0"/>
-          <w:numId w:val="28"/>
-        </w:numPr>
-        <w:tabs>
-          <w:tab w:val="left" w:pos="1624"/>
-        </w:tabs>
-        <w:ind w:left="720"/>
-        <w:rPr>
-          <w:rFonts w:ascii="Times New Roman" w:hAnsi="Times New Roman" w:cs="Times New Roman"/>
-        </w:rPr>
-      </w:pPr>
-      <w:r>
-        <w:rPr>
-          <w:rFonts w:ascii="Times New Roman" w:hAnsi="Times New Roman" w:cs="Times New Roman"/>
-        </w:rPr>
-        <w:t>Host</w:t>
-      </w:r>
-      <w:r>
-        <w:rPr>
-          <w:rFonts w:ascii="Times New Roman" w:hAnsi="Times New Roman" w:cs="Times New Roman"/>
-        </w:rPr>
-        <w:t>ed</w:t>
-      </w:r>
-      <w:r>
-        <w:rPr>
-          <w:rFonts w:ascii="Times New Roman" w:hAnsi="Times New Roman" w:cs="Times New Roman"/>
-        </w:rPr>
-        <w:t xml:space="preserve"> weekly office hours on topics related but not limited to the events of prior and upcoming weeks</w:t>
-      </w:r>
-    </w:p>
-    <w:p>
-      <w:pPr>
-        <w:pStyle w:val="ListParagraph"/>
-        <w:numPr>
-          <w:ilvl w:val="0"/>
-          <w:numId w:val="28"/>
-        </w:numPr>
-        <w:pBdr>
-          <w:bottom w:val="dotted" w:sz="4" w:space="1" w:color="auto"/>
-        </w:pBdr>
-        <w:tabs>
-          <w:tab w:val="left" w:pos="1624"/>
-        </w:tabs>
-        <w:ind w:left="720"/>
-        <w:rPr>
-          <w:rFonts w:ascii="Times New Roman" w:hAnsi="Times New Roman" w:cs="Times New Roman"/>
-        </w:rPr>
-      </w:pPr>
-      <w:r>
-        <w:rPr>
-          <w:rFonts w:ascii="Times New Roman" w:hAnsi="Times New Roman" w:cs="Times New Roman"/>
-        </w:rPr>
-        <w:t>Excelled</w:t>
-      </w:r>
-      <w:r>
-        <w:rPr>
-          <w:rFonts w:ascii="Times New Roman" w:hAnsi="Times New Roman" w:cs="Times New Roman"/>
-        </w:rPr>
-        <w:t xml:space="preserve"> in </w:t>
-      </w:r>
-      <w:r>
-        <w:rPr>
-          <w:rFonts w:ascii="Times New Roman" w:hAnsi="Times New Roman" w:cs="Times New Roman"/>
-        </w:rPr>
-        <w:t xml:space="preserve">5 </w:t>
-      </w:r>
-      <w:r>
-        <w:rPr>
-          <w:rFonts w:ascii="Times New Roman" w:hAnsi="Times New Roman" w:cs="Times New Roman"/>
-        </w:rPr>
-        <w:t xml:space="preserve">additional leadership development </w:t>
-      </w:r>
-      <w:r>
-        <w:rPr>
-          <w:rFonts w:ascii="Times New Roman" w:hAnsi="Times New Roman" w:cs="Times New Roman"/>
-        </w:rPr>
-        <w:t xml:space="preserve">and </w:t>
-      </w:r>
-      <w:proofErr w:type="gramStart"/>
-      <w:r>
-        <w:rPr>
-          <w:rFonts w:ascii="Times New Roman" w:hAnsi="Times New Roman" w:cs="Times New Roman"/>
-        </w:rPr>
-        <w:t>problem solving</w:t>
-      </w:r>
-      <w:proofErr w:type="gramEnd"/>
-      <w:r>
-        <w:rPr>
-          <w:rFonts w:ascii="Times New Roman" w:hAnsi="Times New Roman" w:cs="Times New Roman"/>
-        </w:rPr>
-        <w:t xml:space="preserve"> </w:t>
-      </w:r>
-      <w:r>
-        <w:rPr>
-          <w:rFonts w:ascii="Times New Roman" w:hAnsi="Times New Roman" w:cs="Times New Roman"/>
-        </w:rPr>
-        <w:t xml:space="preserve">workshops </w:t>
-      </w:r>
-      <w:r>
-        <w:rPr>
-          <w:rFonts w:ascii="Times New Roman" w:hAnsi="Times New Roman" w:cs="Times New Roman"/>
-        </w:rPr>
-        <w:t>throughout the semester</w:t>
+        <w:tab/>
+      </w:r>
+      <w:r>
+        <w:rPr>
+          <w:rFonts w:ascii="Times New Roman" w:hAnsi="Times New Roman" w:cs="Times New Roman"/>
+        </w:rPr>
+        <w:tab/>
+      </w:r>
+      <w:r>
+        <w:rPr>
+          <w:rFonts w:ascii="Times New Roman" w:hAnsi="Times New Roman" w:cs="Times New Roman"/>
+        </w:rPr>
+        <w:tab/>
+      </w:r>
+      <w:r>
+        <w:rPr>
+          <w:rFonts w:ascii="Times New Roman" w:hAnsi="Times New Roman" w:cs="Times New Roman"/>
+        </w:rPr>
+        <w:tab/>
+      </w:r>
+      <w:r>
+        <w:rPr>
+          <w:rFonts w:ascii="Times New Roman" w:hAnsi="Times New Roman" w:cs="Times New Roman"/>
+        </w:rPr>
+        <w:tab/>
+        <w:t xml:space="preserve">       </w:t>
+      </w:r>
+      <w:r>
+        <w:rPr>
+          <w:rFonts w:ascii="Times New Roman" w:hAnsi="Times New Roman" w:cs="Times New Roman"/>
+        </w:rPr>
+        <w:t>Ada, Ohio</w:t>
       </w:r>
     </w:p>
     <w:p>
@@ -1943,95 +1992,27 @@
       <w:r>
         <w:rPr>
           <w:rFonts w:ascii="Times New Roman" w:hAnsi="Times New Roman" w:cs="Times New Roman"/>
-          <w:b/>
-          <w:bCs/>
-        </w:rPr>
-        <w:t>Global Support Liaison</w:t>
-      </w:r>
-      <w:r>
-        <w:rPr>
-          <w:rFonts w:ascii="Times New Roman" w:hAnsi="Times New Roman" w:cs="Times New Roman"/>
-          <w:b/>
-          <w:bCs/>
-        </w:rPr>
-        <w:t>, IHG Network Compliance Specialist</w:t>
-      </w:r>
-      <w:r>
-        <w:rPr>
-          <w:rFonts w:ascii="Times New Roman" w:hAnsi="Times New Roman" w:cs="Times New Roman"/>
-          <w:b/>
-          <w:bCs/>
-        </w:rPr>
-        <w:tab/>
-      </w:r>
-      <w:r>
-        <w:rPr>
-          <w:rFonts w:ascii="Times New Roman" w:hAnsi="Times New Roman" w:cs="Times New Roman"/>
-        </w:rPr>
-        <w:tab/>
-      </w:r>
-      <w:r>
-        <w:rPr>
-          <w:rFonts w:ascii="Times New Roman" w:hAnsi="Times New Roman" w:cs="Times New Roman"/>
-        </w:rPr>
-        <w:tab/>
-      </w:r>
-      <w:r>
-        <w:rPr>
-          <w:rFonts w:ascii="Times New Roman" w:hAnsi="Times New Roman" w:cs="Times New Roman"/>
-        </w:rPr>
-        <w:tab/>
-      </w:r>
-      <w:r>
-        <w:rPr>
-          <w:rFonts w:ascii="Times New Roman" w:hAnsi="Times New Roman" w:cs="Times New Roman"/>
-        </w:rPr>
-        <w:tab/>
-        <w:t xml:space="preserve">       </w:t>
-      </w:r>
-      <w:r>
-        <w:rPr>
-          <w:rFonts w:ascii="Times New Roman" w:hAnsi="Times New Roman" w:cs="Times New Roman"/>
-        </w:rPr>
-        <w:t>Ada, Ohio</w:t>
-      </w:r>
-    </w:p>
-    <w:p>
-      <w:pPr>
-        <w:pStyle w:val="ListParagraph"/>
-        <w:tabs>
-          <w:tab w:val="left" w:pos="1624"/>
-        </w:tabs>
-        <w:ind w:left="360"/>
-        <w:rPr>
-          <w:rFonts w:ascii="Times New Roman" w:hAnsi="Times New Roman" w:cs="Times New Roman"/>
-        </w:rPr>
-      </w:pPr>
-      <w:r>
-        <w:rPr>
-          <w:rFonts w:ascii="Times New Roman" w:hAnsi="Times New Roman" w:cs="Times New Roman"/>
           <w:i/>
           <w:iCs/>
         </w:rPr>
-        <w:t xml:space="preserve">Hospitality </w:t>
-      </w:r>
-      <w:proofErr w:type="spellStart"/>
+        <w:t>Hospitality Wifi LLC</w:t>
+      </w:r>
       <w:r>
         <w:rPr>
           <w:rFonts w:ascii="Times New Roman" w:hAnsi="Times New Roman" w:cs="Times New Roman"/>
           <w:i/>
           <w:iCs/>
         </w:rPr>
-        <w:t>Wifi</w:t>
-      </w:r>
-      <w:proofErr w:type="spellEnd"/>
+        <w:tab/>
+      </w:r>
       <w:r>
         <w:rPr>
           <w:rFonts w:ascii="Times New Roman" w:hAnsi="Times New Roman" w:cs="Times New Roman"/>
           <w:i/>
           <w:iCs/>
         </w:rPr>
-        <w:t xml:space="preserve"> LLC</w:t>
+        <w:tab/>
+        <w:t xml:space="preserve">  </w:t>
       </w:r>
       <w:r>
         <w:rPr>
@@ -2041,25 +2022,6 @@
         </w:rPr>
         <w:tab/>
       </w:r>
-      <w:proofErr w:type="gramStart"/>
-      <w:r>
-        <w:rPr>
-          <w:rFonts w:ascii="Times New Roman" w:hAnsi="Times New Roman" w:cs="Times New Roman"/>
-          <w:i/>
-          <w:iCs/>
-        </w:rPr>
-        <w:tab/>
-        <w:t xml:space="preserve">  </w:t>
-      </w:r>
-      <w:r>
-        <w:rPr>
-          <w:rFonts w:ascii="Times New Roman" w:hAnsi="Times New Roman" w:cs="Times New Roman"/>
-          <w:i/>
-          <w:iCs/>
-        </w:rPr>
-        <w:tab/>
-      </w:r>
-      <w:proofErr w:type="gramEnd"/>
       <w:r>
         <w:rPr>
           <w:rFonts w:ascii="Times New Roman" w:hAnsi="Times New Roman" w:cs="Times New Roman"/>
@@ -2404,21 +2366,7 @@
         <w:rPr>
           <w:rFonts w:ascii="Times New Roman" w:hAnsi="Times New Roman" w:cs="Times New Roman"/>
         </w:rPr>
-        <w:t xml:space="preserve"> </w:t>
-      </w:r>
-      <w:proofErr w:type="gramStart"/>
-      <w:r>
-        <w:rPr>
-          <w:rFonts w:ascii="Times New Roman" w:hAnsi="Times New Roman" w:cs="Times New Roman"/>
-        </w:rPr>
-        <w:t>5 day</w:t>
-      </w:r>
-      <w:proofErr w:type="gramEnd"/>
-      <w:r>
-        <w:rPr>
-          <w:rFonts w:ascii="Times New Roman" w:hAnsi="Times New Roman" w:cs="Times New Roman"/>
-        </w:rPr>
-        <w:t xml:space="preserve"> networking job in 2 days with team</w:t>
+        <w:t xml:space="preserve"> 5 day networking job in 2 days with team</w:t>
       </w:r>
       <w:r>
         <w:rPr>
@@ -2927,13 +2875,13 @@
         <w:rPr>
           <w:rFonts w:ascii="Times New Roman" w:hAnsi="Times New Roman" w:cs="Times New Roman"/>
         </w:rPr>
-        <w:t xml:space="preserve">HTML5, CSS, Bootstrap, </w:t>
-      </w:r>
-      <w:r>
-        <w:rPr>
-          <w:rFonts w:ascii="Times New Roman" w:hAnsi="Times New Roman" w:cs="Times New Roman"/>
-        </w:rPr>
-        <w:t>Java</w:t>
+        <w:t xml:space="preserve">Java, </w:t>
+      </w:r>
+      <w:r>
+        <w:rPr>
+          <w:rFonts w:ascii="Times New Roman" w:hAnsi="Times New Roman" w:cs="Times New Roman"/>
+        </w:rPr>
+        <w:t>Swift</w:t>
       </w:r>
       <w:r>
         <w:rPr>
@@ -2951,7 +2899,31 @@
         <w:rPr>
           <w:rFonts w:ascii="Times New Roman" w:hAnsi="Times New Roman" w:cs="Times New Roman"/>
         </w:rPr>
-        <w:t>, Eclipse, Visual Studio</w:t>
+        <w:t>,</w:t>
+      </w:r>
+      <w:r>
+        <w:rPr>
+          <w:rFonts w:ascii="Times New Roman" w:hAnsi="Times New Roman" w:cs="Times New Roman"/>
+        </w:rPr>
+        <w:t xml:space="preserve"> C#, XCode,</w:t>
+      </w:r>
+      <w:r>
+        <w:rPr>
+          <w:rFonts w:ascii="Times New Roman" w:hAnsi="Times New Roman" w:cs="Times New Roman"/>
+        </w:rPr>
+        <w:t xml:space="preserve"> </w:t>
+      </w:r>
+      <w:r>
+        <w:rPr>
+          <w:rFonts w:ascii="Times New Roman" w:hAnsi="Times New Roman" w:cs="Times New Roman"/>
+        </w:rPr>
+        <w:t>Intellij</w:t>
+      </w:r>
+      <w:r>
+        <w:rPr>
+          <w:rFonts w:ascii="Times New Roman" w:hAnsi="Times New Roman" w:cs="Times New Roman"/>
+        </w:rPr>
+        <w:t>, Visual Studio</w:t>
       </w:r>
     </w:p>
     <w:p>
@@ -2990,6 +2962,12 @@
         <w:rPr>
           <w:rFonts w:ascii="Times New Roman" w:hAnsi="Times New Roman" w:cs="Times New Roman"/>
         </w:rPr>
+        <w:t xml:space="preserve">HTML, CSS, </w:t>
+      </w:r>
+      <w:r>
+        <w:rPr>
+          <w:rFonts w:ascii="Times New Roman" w:hAnsi="Times New Roman" w:cs="Times New Roman"/>
+        </w:rPr>
         <w:t>Java</w:t>
       </w:r>
       <w:r>
@@ -3008,13 +2986,19 @@
         <w:rPr>
           <w:rFonts w:ascii="Times New Roman" w:hAnsi="Times New Roman" w:cs="Times New Roman"/>
         </w:rPr>
-        <w:t xml:space="preserve">jQuery, Ajax, SQL </w:t>
-      </w:r>
-      <w:r>
-        <w:rPr>
-          <w:rFonts w:ascii="Times New Roman" w:hAnsi="Times New Roman" w:cs="Times New Roman"/>
-        </w:rPr>
-        <w:t>and Swift</w:t>
+        <w:t xml:space="preserve">Bootstrap, </w:t>
+      </w:r>
+      <w:r>
+        <w:rPr>
+          <w:rFonts w:ascii="Times New Roman" w:hAnsi="Times New Roman" w:cs="Times New Roman"/>
+        </w:rPr>
+        <w:t>jQuery, Ajax, SQL</w:t>
+      </w:r>
+      <w:r>
+        <w:rPr>
+          <w:rFonts w:ascii="Times New Roman" w:hAnsi="Times New Roman" w:cs="Times New Roman"/>
+        </w:rPr>
+        <w:t>, Python, Eclipse, NetBeans, Vim for Unix</w:t>
       </w:r>
     </w:p>
     <w:p>
@@ -3035,25 +3019,13 @@
         <w:rPr>
           <w:rFonts w:ascii="Times New Roman" w:hAnsi="Times New Roman" w:cs="Times New Roman"/>
         </w:rPr>
-        <w:t>Data Structures and Abstractions, Object</w:t>
-      </w:r>
-      <w:r>
-        <w:rPr>
-          <w:rFonts w:ascii="Times New Roman" w:hAnsi="Times New Roman" w:cs="Times New Roman"/>
-        </w:rPr>
-        <w:t xml:space="preserve"> </w:t>
-      </w:r>
-      <w:r>
-        <w:rPr>
-          <w:rFonts w:ascii="Times New Roman" w:hAnsi="Times New Roman" w:cs="Times New Roman"/>
-        </w:rPr>
-        <w:t>Oriented Programming</w:t>
-      </w:r>
-      <w:r>
-        <w:rPr>
-          <w:rFonts w:ascii="Times New Roman" w:hAnsi="Times New Roman" w:cs="Times New Roman"/>
-        </w:rPr>
-        <w:t>, Algorithms,</w:t>
+        <w:t>iOS Mobile Apps, Android Mobile Apps,</w:t>
+      </w:r>
+      <w:r>
+        <w:rPr>
+          <w:rFonts w:ascii="Times New Roman" w:hAnsi="Times New Roman" w:cs="Times New Roman"/>
+        </w:rPr>
+        <w:t xml:space="preserve"> Algorithms,</w:t>
       </w:r>
       <w:r>
         <w:rPr>
@@ -3078,6 +3050,12 @@
           <w:rFonts w:ascii="Times New Roman" w:hAnsi="Times New Roman" w:cs="Times New Roman"/>
         </w:rPr>
         <w:t>, High Performance Computing, Big Data Management, Cloud Computing, Network Security, Machine Learning</w:t>
+      </w:r>
+      <w:r>
+        <w:rPr>
+          <w:rFonts w:ascii="Times New Roman" w:hAnsi="Times New Roman" w:cs="Times New Roman"/>
+        </w:rPr>
+        <w:t>, AI</w:t>
       </w:r>
     </w:p>
     <w:p>
@@ -3098,77 +3076,28 @@
         <w:rPr>
           <w:rFonts w:ascii="Times New Roman" w:hAnsi="Times New Roman" w:cs="Times New Roman"/>
         </w:rPr>
-        <w:t xml:space="preserve">Version Control with git, unit testing with JUnit, </w:t>
-      </w:r>
-      <w:r>
-        <w:rPr>
-          <w:rFonts w:ascii="Times New Roman" w:hAnsi="Times New Roman" w:cs="Times New Roman"/>
-        </w:rPr>
-        <w:t>NetBeans,</w:t>
-      </w:r>
-      <w:r>
-        <w:rPr>
-          <w:rFonts w:ascii="Times New Roman" w:hAnsi="Times New Roman" w:cs="Times New Roman"/>
-        </w:rPr>
-        <w:t xml:space="preserve"> </w:t>
-      </w:r>
-      <w:r>
-        <w:rPr>
-          <w:rFonts w:ascii="Times New Roman" w:hAnsi="Times New Roman" w:cs="Times New Roman"/>
-        </w:rPr>
-        <w:t>GitHub</w:t>
-      </w:r>
-      <w:r>
-        <w:rPr>
-          <w:rFonts w:ascii="Times New Roman" w:hAnsi="Times New Roman" w:cs="Times New Roman"/>
-        </w:rPr>
-        <w:t>, Vim</w:t>
-      </w:r>
-      <w:r>
-        <w:rPr>
-          <w:rFonts w:ascii="Times New Roman" w:hAnsi="Times New Roman" w:cs="Times New Roman"/>
-        </w:rPr>
-        <w:t xml:space="preserve"> for Unix</w:t>
+        <w:t>Version Control with git</w:t>
+      </w:r>
+      <w:r>
+        <w:rPr>
+          <w:rFonts w:ascii="Times New Roman" w:hAnsi="Times New Roman" w:cs="Times New Roman"/>
+        </w:rPr>
+        <w:t xml:space="preserve"> and GitHub</w:t>
+      </w:r>
+      <w:r>
+        <w:rPr>
+          <w:rFonts w:ascii="Times New Roman" w:hAnsi="Times New Roman" w:cs="Times New Roman"/>
+        </w:rPr>
+        <w:t>, unit testing with JUnit</w:t>
       </w:r>
     </w:p>
     <w:p>
       <w:pPr>
-        <w:pStyle w:val="ListParagraph"/>
-        <w:numPr>
-          <w:ilvl w:val="0"/>
-          <w:numId w:val="12"/>
-        </w:numPr>
         <w:tabs>
           <w:tab w:val="left" w:pos="1624"/>
         </w:tabs>
-        <w:rPr>
-          <w:rFonts w:ascii="Times New Roman" w:hAnsi="Times New Roman" w:cs="Times New Roman"/>
-        </w:rPr>
-      </w:pPr>
-      <w:r>
-        <w:rPr>
-          <w:rFonts w:ascii="Times New Roman" w:hAnsi="Times New Roman" w:cs="Times New Roman"/>
-        </w:rPr>
-        <w:t>Courses scheduled:</w:t>
-      </w:r>
-      <w:r>
-        <w:rPr>
-          <w:rFonts w:ascii="Times New Roman" w:hAnsi="Times New Roman" w:cs="Times New Roman"/>
-        </w:rPr>
-        <w:t xml:space="preserve"> </w:t>
-      </w:r>
-      <w:r>
-        <w:rPr>
-          <w:rFonts w:ascii="Times New Roman" w:hAnsi="Times New Roman" w:cs="Times New Roman"/>
-        </w:rPr>
-        <w:t>Advanced Databases, Web Services, Artificial Intelligence</w:t>
-      </w:r>
-      <w:r>
-        <w:rPr>
-          <w:rFonts w:ascii="Times New Roman" w:hAnsi="Times New Roman" w:cs="Times New Roman"/>
-        </w:rPr>
-        <w:t>, Network Performance Analysis</w:t>
-      </w:r>
+        <w:ind w:left="360"/>
+      </w:pPr>
     </w:p>
     <w:sectPr>
       <w:type w:val="continuous"/>
@@ -3182,7 +3111,7 @@
 </file>
 
 <file path=word/numbering.xml><?xml version="1.0" encoding="utf-8"?>
-<w:numbering xmlns:wpc="http://schemas.microsoft.com/office/word/2010/wordprocessingCanvas" xmlns:cx="http://schemas.microsoft.com/office/drawing/2014/chartex" xmlns:cx1="http://schemas.microsoft.com/office/drawing/2015/9/8/chartex" xmlns:cx2="http://schemas.microsoft.com/office/drawing/2015/10/21/chartex" xmlns:cx3="http://schemas.microsoft.com/office/drawing/2016/5/9/chartex" xmlns:cx4="http://schemas.microsoft.com/office/drawing/2016/5/10/chartex" xmlns:cx5="http://schemas.microsoft.com/office/drawing/2016/5/11/chartex" xmlns:cx6="http://schemas.microsoft.com/office/drawing/2016/5/12/chartex" xmlns:cx7="http://schemas.microsoft.com/office/drawing/2016/5/13/chartex" xmlns:cx8="http://schemas.microsoft.com/office/drawing/2016/5/14/chartex" xmlns:mc="http://schemas.openxmlformats.org/markup-compatibility/2006" xmlns:aink="http://schemas.microsoft.com/office/drawing/2016/ink" xmlns:am3d="http://schemas.microsoft.com/office/drawing/2017/model3d" xmlns:o="urn:schemas-microsoft-com:office:office" xmlns:r="http://schemas.openxmlformats.org/officeDocument/2006/relationships" xmlns:m="http://schemas.openxmlformats.org/officeDocument/2006/math" xmlns:v="urn:schemas-microsoft-com:vml" xmlns:wp14="http://schemas.microsoft.com/office/word/2010/wordprocessingDrawing" xmlns:wp="http://schemas.openxmlformats.org/drawingml/2006/wordprocessingDrawing" xmlns:w10="urn:schemas-microsoft-com:office:word" xmlns:w="http://schemas.openxmlformats.org/wordprocessingml/2006/main" xmlns:w14="http://schemas.microsoft.com/office/word/2010/wordml" xmlns:w15="http://schemas.microsoft.com/office/word/2012/wordml" xmlns:w16cex="http://schemas.microsoft.com/office/word/2018/wordml/cex" xmlns:w16cid="http://schemas.microsoft.com/office/word/2016/wordml/cid" xmlns:w16="http://schemas.microsoft.com/office/word/2018/wordml" xmlns:w16sdtdh="http://schemas.microsoft.com/office/word/2020/wordml/sdtdatahash" xmlns:w16se="http://schemas.microsoft.com/office/word/2015/wordml/symex" xmlns:wpg="http://schemas.microsoft.com/office/word/2010/wordprocessingGroup" xmlns:wpi="http://schemas.microsoft.com/office/word/2010/wordprocessingInk" xmlns:wne="http://schemas.microsoft.com/office/word/2006/wordml" xmlns:wps="http://schemas.microsoft.com/office/word/2010/wordprocessingShape" mc:Ignorable="w14 w15 w16se w16cid w16 w16cex w16sdtdh wp14">
+<w:numbering xmlns:wpc="http://schemas.microsoft.com/office/word/2010/wordprocessingCanvas" xmlns:cx="http://schemas.microsoft.com/office/drawing/2014/chartex" xmlns:cx1="http://schemas.microsoft.com/office/drawing/2015/9/8/chartex" xmlns:cx2="http://schemas.microsoft.com/office/drawing/2015/10/21/chartex" xmlns:cx3="http://schemas.microsoft.com/office/drawing/2016/5/9/chartex" xmlns:cx4="http://schemas.microsoft.com/office/drawing/2016/5/10/chartex" xmlns:cx5="http://schemas.microsoft.com/office/drawing/2016/5/11/chartex" xmlns:cx6="http://schemas.microsoft.com/office/drawing/2016/5/12/chartex" xmlns:cx7="http://schemas.microsoft.com/office/drawing/2016/5/13/chartex" xmlns:cx8="http://schemas.microsoft.com/office/drawing/2016/5/14/chartex" xmlns:mc="http://schemas.openxmlformats.org/markup-compatibility/2006" xmlns:aink="http://schemas.microsoft.com/office/drawing/2016/ink" xmlns:am3d="http://schemas.microsoft.com/office/drawing/2017/model3d" xmlns:o="urn:schemas-microsoft-com:office:office" xmlns:oel="http://schemas.microsoft.com/office/2019/extlst" xmlns:r="http://schemas.openxmlformats.org/officeDocument/2006/relationships" xmlns:m="http://schemas.openxmlformats.org/officeDocument/2006/math" xmlns:v="urn:schemas-microsoft-com:vml" xmlns:wp14="http://schemas.microsoft.com/office/word/2010/wordprocessingDrawing" xmlns:wp="http://schemas.openxmlformats.org/drawingml/2006/wordprocessingDrawing" xmlns:w10="urn:schemas-microsoft-com:office:word" xmlns:w="http://schemas.openxmlformats.org/wordprocessingml/2006/main" xmlns:w14="http://schemas.microsoft.com/office/word/2010/wordml" xmlns:w15="http://schemas.microsoft.com/office/word/2012/wordml" xmlns:w16cex="http://schemas.microsoft.com/office/word/2018/wordml/cex" xmlns:w16cid="http://schemas.microsoft.com/office/word/2016/wordml/cid" xmlns:w16="http://schemas.microsoft.com/office/word/2018/wordml" xmlns:w16sdtdh="http://schemas.microsoft.com/office/word/2020/wordml/sdtdatahash" xmlns:w16se="http://schemas.microsoft.com/office/word/2015/wordml/symex" xmlns:wpg="http://schemas.microsoft.com/office/word/2010/wordprocessingGroup" xmlns:wpi="http://schemas.microsoft.com/office/word/2010/wordprocessingInk" xmlns:wne="http://schemas.microsoft.com/office/word/2006/wordml" xmlns:wps="http://schemas.microsoft.com/office/word/2010/wordprocessingShape" mc:Ignorable="w14 w15 w16se w16cid w16 w16cex w16sdtdh wp14">
   <w:abstractNum w:abstractNumId="0" w15:restartNumberingAfterBreak="0">
     <w:nsid w:val="048B71E3"/>
     <w:multiLevelType w:val="hybridMultilevel"/>
@@ -6704,97 +6633,97 @@
       </w:rPr>
     </w:lvl>
   </w:abstractNum>
-  <w:num w:numId="1">
+  <w:num w:numId="1" w16cid:durableId="523633978">
     <w:abstractNumId w:val="9"/>
   </w:num>
-  <w:num w:numId="2">
+  <w:num w:numId="2" w16cid:durableId="1274286373">
     <w:abstractNumId w:val="13"/>
   </w:num>
-  <w:num w:numId="3">
+  <w:num w:numId="3" w16cid:durableId="1510096128">
     <w:abstractNumId w:val="26"/>
   </w:num>
-  <w:num w:numId="4">
+  <w:num w:numId="4" w16cid:durableId="544948937">
     <w:abstractNumId w:val="5"/>
   </w:num>
-  <w:num w:numId="5">
+  <w:num w:numId="5" w16cid:durableId="350110418">
     <w:abstractNumId w:val="16"/>
   </w:num>
-  <w:num w:numId="6">
+  <w:num w:numId="6" w16cid:durableId="1798329731">
     <w:abstractNumId w:val="2"/>
   </w:num>
-  <w:num w:numId="7">
+  <w:num w:numId="7" w16cid:durableId="1048072444">
     <w:abstractNumId w:val="18"/>
   </w:num>
-  <w:num w:numId="8">
+  <w:num w:numId="8" w16cid:durableId="5713215">
     <w:abstractNumId w:val="7"/>
   </w:num>
-  <w:num w:numId="9">
+  <w:num w:numId="9" w16cid:durableId="2005088909">
     <w:abstractNumId w:val="22"/>
   </w:num>
-  <w:num w:numId="10">
+  <w:num w:numId="10" w16cid:durableId="44377443">
     <w:abstractNumId w:val="29"/>
   </w:num>
-  <w:num w:numId="11">
+  <w:num w:numId="11" w16cid:durableId="1679114681">
     <w:abstractNumId w:val="11"/>
   </w:num>
-  <w:num w:numId="12">
+  <w:num w:numId="12" w16cid:durableId="778988916">
     <w:abstractNumId w:val="1"/>
   </w:num>
-  <w:num w:numId="13">
+  <w:num w:numId="13" w16cid:durableId="311297696">
     <w:abstractNumId w:val="21"/>
   </w:num>
-  <w:num w:numId="14">
+  <w:num w:numId="14" w16cid:durableId="1634630755">
     <w:abstractNumId w:val="20"/>
   </w:num>
-  <w:num w:numId="15">
+  <w:num w:numId="15" w16cid:durableId="1156610987">
     <w:abstractNumId w:val="6"/>
   </w:num>
-  <w:num w:numId="16">
+  <w:num w:numId="16" w16cid:durableId="1485245582">
     <w:abstractNumId w:val="27"/>
   </w:num>
-  <w:num w:numId="17">
+  <w:num w:numId="17" w16cid:durableId="757480726">
     <w:abstractNumId w:val="10"/>
   </w:num>
-  <w:num w:numId="18">
+  <w:num w:numId="18" w16cid:durableId="1431661026">
     <w:abstractNumId w:val="4"/>
   </w:num>
-  <w:num w:numId="19">
+  <w:num w:numId="19" w16cid:durableId="1036078278">
     <w:abstractNumId w:val="24"/>
   </w:num>
-  <w:num w:numId="20">
+  <w:num w:numId="20" w16cid:durableId="863206982">
     <w:abstractNumId w:val="17"/>
   </w:num>
-  <w:num w:numId="21">
+  <w:num w:numId="21" w16cid:durableId="555623300">
     <w:abstractNumId w:val="3"/>
   </w:num>
-  <w:num w:numId="22">
+  <w:num w:numId="22" w16cid:durableId="851340083">
     <w:abstractNumId w:val="15"/>
   </w:num>
-  <w:num w:numId="23">
+  <w:num w:numId="23" w16cid:durableId="1781028390">
     <w:abstractNumId w:val="23"/>
   </w:num>
-  <w:num w:numId="24">
+  <w:num w:numId="24" w16cid:durableId="622154854">
     <w:abstractNumId w:val="14"/>
   </w:num>
-  <w:num w:numId="25">
+  <w:num w:numId="25" w16cid:durableId="669723213">
     <w:abstractNumId w:val="30"/>
   </w:num>
-  <w:num w:numId="26">
+  <w:num w:numId="26" w16cid:durableId="314802029">
     <w:abstractNumId w:val="12"/>
   </w:num>
-  <w:num w:numId="27">
+  <w:num w:numId="27" w16cid:durableId="1152407406">
     <w:abstractNumId w:val="19"/>
   </w:num>
-  <w:num w:numId="28">
+  <w:num w:numId="28" w16cid:durableId="2123307416">
     <w:abstractNumId w:val="0"/>
   </w:num>
-  <w:num w:numId="29">
+  <w:num w:numId="29" w16cid:durableId="1771464409">
     <w:abstractNumId w:val="8"/>
   </w:num>
-  <w:num w:numId="30">
+  <w:num w:numId="30" w16cid:durableId="117113471">
     <w:abstractNumId w:val="28"/>
   </w:num>
-  <w:num w:numId="31">
+  <w:num w:numId="31" w16cid:durableId="1673993698">
     <w:abstractNumId w:val="25"/>
   </w:num>
 </w:numbering>

</xml_diff>